<commit_message>
hotový lore před hrou
</commit_message>
<xml_diff>
--- a/Lore.docx
+++ b/Lore.docx
@@ -271,21 +271,7 @@
         <w:rPr>
           <w:lang w:val="cs-CZ"/>
         </w:rPr>
-        <w:t xml:space="preserve"> Milan se ze školy vracel často dobitý, učitelé dělali, že to nevidí, rodiče to ještě vychvalovali: „To ti </w:t>
-      </w:r>
-      <w:proofErr w:type="gramStart"/>
-      <w:r>
-        <w:rPr>
-          <w:lang w:val="cs-CZ"/>
-        </w:rPr>
-        <w:t>patří</w:t>
-      </w:r>
-      <w:proofErr w:type="gramEnd"/>
-      <w:r>
-        <w:rPr>
-          <w:lang w:val="cs-CZ"/>
-        </w:rPr>
-        <w:t xml:space="preserve"> za to, jak jsi nám zničil životy.“ </w:t>
+        <w:t xml:space="preserve"> Milan se ze školy vracel často dobitý, učitelé dělali, že to nevidí, rodiče to ještě vychvalovali: „To ti patří za to, jak jsi nám zničil životy.“ </w:t>
       </w:r>
     </w:p>
     <w:p>
@@ -476,6 +462,31 @@
           <w:lang w:val="cs-CZ"/>
         </w:rPr>
       </w:pPr>
+      <w:r>
+        <w:rPr>
+          <w:lang w:val="cs-CZ"/>
+        </w:rPr>
+        <w:tab/>
+        <w:t>Brzy na to se rozešli. Dilema však bylo, kdo se ujme Milana. Ne, že by odsoudili za ublížení na zdraví, vůbec. Všichni nad tím přivřeli oči. Nakonec však Milan připadl matce, jelikož matka se kvůli zranění utržených při té hádce o sebe už nemohla sama starat. A tak se spolu odstěhovali zpět na vesnici, kde Milan vyrůstal.</w:t>
+      </w:r>
+      <w:r>
+        <w:rPr>
+          <w:lang w:val="cs-CZ"/>
+        </w:rPr>
+        <w:t xml:space="preserve"> Jeden by čekal, že se mu pomalu začnou vracet vzpomínky na dětství a vše co se stalo. Avšak ony jej nikdy neopustily. Milan na tom místě incidentu trávil většinu svých dnů. </w:t>
+      </w:r>
+      <w:r>
+        <w:rPr>
+          <w:lang w:val="cs-CZ"/>
+        </w:rPr>
+        <w:t>Tam, kde kdysi byly ty vyčuhující kameny, již byla voda, která vše smyla.</w:t>
+      </w:r>
+      <w:r>
+        <w:rPr>
+          <w:lang w:val="cs-CZ"/>
+        </w:rPr>
+        <w:t xml:space="preserve"> Ale i tak Milan před očima stále vidí to mladé, hynoucí tělo.</w:t>
+      </w:r>
     </w:p>
     <w:p>
       <w:pPr>
@@ -487,94 +498,72 @@
         <w:rPr>
           <w:lang w:val="cs-CZ"/>
         </w:rPr>
-        <w:t>//pokračovat</w:t>
+        <w:tab/>
+        <w:t>Nikdo z vesnice nevěděl, že je Milan zpět. Věděli pouze o jeho matce a ta jej nikdy nezmínila. Na otázky typu: „A co tvůj syn?“ vždy odpověděla suše slovy: „Nemám syna.“ Nikdo se dál nedoptával, většina žila v přesvědčení, že se jej jednoduše vzali.</w:t>
+      </w:r>
+      <w:r>
+        <w:rPr>
+          <w:lang w:val="cs-CZ"/>
+        </w:rPr>
+        <w:t xml:space="preserve"> Proto byli tak zaskočeni, když jednoho dne potkali jeho otce a ptal se, kde je. Sousedi se polekaně ptali proč a že ani nevěděli, že je Milan zpátky.</w:t>
+      </w:r>
+      <w:r>
+        <w:rPr>
+          <w:lang w:val="cs-CZ"/>
+        </w:rPr>
+        <w:t xml:space="preserve"> Otec pár z nich dovedl k jejich původnímu domu. Vyrvané dveře, rozbitá okna, krev. Krev pokryla téměř každý povrch. Uprostřed obývacího pokoje visel zdroj této rudi: matka, rozpitvaná jako prase na jatkách</w:t>
+      </w:r>
+      <w:r>
+        <w:rPr>
+          <w:lang w:val="cs-CZ"/>
+        </w:rPr>
+        <w:t>, místnost ovinuta jejími orgány. Jen co to sousedé uviděli, vyletěli ze dveří. Ihned volali policii.</w:t>
+      </w:r>
+      <w:r>
+        <w:rPr>
+          <w:lang w:val="cs-CZ"/>
+        </w:rPr>
+        <w:t xml:space="preserve"> Ti později Milana našli. Nebyli si ale jistí, jestli toto byla právě Milanova práce. </w:t>
+      </w:r>
+      <w:r>
+        <w:rPr>
+          <w:lang w:val="cs-CZ"/>
+        </w:rPr>
+        <w:t>Jeho otec si tím byl ale jist.</w:t>
+      </w:r>
+      <w:r>
+        <w:rPr>
+          <w:lang w:val="cs-CZ"/>
+        </w:rPr>
+        <w:t xml:space="preserve"> </w:t>
       </w:r>
     </w:p>
     <w:p>
       <w:pPr>
-        <w:pStyle w:val="Odstavecseseznamem"/>
-        <w:numPr>
-          <w:ilvl w:val="0"/>
-          <w:numId w:val="1"/>
-        </w:numPr>
-        <w:rPr>
-          <w:lang w:val="cs-CZ"/>
-        </w:rPr>
-      </w:pPr>
-      <w:r>
-        <w:rPr>
-          <w:lang w:val="cs-CZ"/>
-        </w:rPr>
-        <w:t>Matku ani otce neodsoudili ani jim nevzali Milana</w:t>
+        <w:rPr>
+          <w:lang w:val="cs-CZ"/>
+        </w:rPr>
+      </w:pPr>
+      <w:r>
+        <w:rPr>
+          <w:lang w:val="cs-CZ"/>
+        </w:rPr>
+        <w:tab/>
+        <w:t>Policie ustavičně pracovala na vyřešení této vraždy. Ale jediné, k čemu došli, bylo to, že toto Milanova práce nebyla. I když tomu nahrával incident z minulosti, nedokázali jej s tím spojit. Ale ani nedokázali najít pravého viníka.</w:t>
+      </w:r>
+      <w:r>
+        <w:rPr>
+          <w:lang w:val="cs-CZ"/>
+        </w:rPr>
+        <w:t xml:space="preserve"> Milan byl přesvědčen, že to byl jeho otec. Ale policie jej neposlouchala, už i jen kvůli tomu, že byl hlavní podezřelý. A tak bez prokázaného viníka byl proces ukončen a Milan se mohl navrátit domů.</w:t>
       </w:r>
     </w:p>
     <w:p>
       <w:pPr>
-        <w:pStyle w:val="Odstavecseseznamem"/>
-        <w:numPr>
-          <w:ilvl w:val="0"/>
-          <w:numId w:val="1"/>
-        </w:numPr>
-        <w:rPr>
-          <w:lang w:val="cs-CZ"/>
-        </w:rPr>
-      </w:pPr>
-      <w:r>
-        <w:rPr>
-          <w:lang w:val="cs-CZ"/>
-        </w:rPr>
-        <w:t>Rodiče se rozvedli, Milan zůstal s </w:t>
-      </w:r>
-      <w:proofErr w:type="gramStart"/>
-      <w:r>
-        <w:rPr>
-          <w:lang w:val="cs-CZ"/>
-        </w:rPr>
-        <w:t>matkou</w:t>
-      </w:r>
-      <w:proofErr w:type="gramEnd"/>
-      <w:r>
-        <w:rPr>
-          <w:lang w:val="cs-CZ"/>
-        </w:rPr>
-        <w:t xml:space="preserve"> o kterou se kvůli jejím zraněním musel starat</w:t>
-      </w:r>
-    </w:p>
-    <w:p>
-      <w:pPr>
-        <w:pStyle w:val="Odstavecseseznamem"/>
-        <w:numPr>
-          <w:ilvl w:val="0"/>
-          <w:numId w:val="1"/>
-        </w:numPr>
-        <w:rPr>
-          <w:lang w:val="cs-CZ"/>
-        </w:rPr>
-      </w:pPr>
-      <w:r>
-        <w:rPr>
-          <w:lang w:val="cs-CZ"/>
-        </w:rPr>
-        <w:t>Vrátí se zpátky do rodného města</w:t>
-      </w:r>
-    </w:p>
-    <w:p>
-      <w:pPr>
-        <w:pStyle w:val="Odstavecseseznamem"/>
-        <w:numPr>
-          <w:ilvl w:val="0"/>
-          <w:numId w:val="1"/>
-        </w:numPr>
-        <w:rPr>
-          <w:lang w:val="cs-CZ"/>
-        </w:rPr>
-      </w:pPr>
-      <w:r>
-        <w:rPr>
-          <w:lang w:val="cs-CZ"/>
-        </w:rPr>
-        <w:t>Otec zabije matku – obviní z toho Milana</w:t>
-      </w:r>
+        <w:rPr>
+          <w:lang w:val="cs-CZ"/>
+        </w:rPr>
+      </w:pPr>
     </w:p>
     <w:p>
       <w:pPr>

</xml_diff>